<commit_message>
Update Report/DBI202 - Assignment Report.docx
</commit_message>
<xml_diff>
--- a/Assignment/Report/DBI202 - Assignment Report.docx
+++ b/Assignment/Report/DBI202 - Assignment Report.docx
@@ -767,7 +767,7 @@
       <w:pPr>
         <w:numPr>
           <w:ilvl w:val="0"/>
-          <w:numId w:val="3"/>
+          <w:numId w:val="4"/>
         </w:numPr>
         <w:ind w:left="720" w:hanging="360"/>
         <w:rPr>
@@ -856,7 +856,7 @@
       <w:pPr>
         <w:numPr>
           <w:ilvl w:val="0"/>
-          <w:numId w:val="3"/>
+          <w:numId w:val="4"/>
         </w:numPr>
         <w:ind w:left="720" w:hanging="360"/>
         <w:rPr>
@@ -1084,7 +1084,7 @@
       <w:pPr>
         <w:numPr>
           <w:ilvl w:val="0"/>
-          <w:numId w:val="3"/>
+          <w:numId w:val="4"/>
         </w:numPr>
         <w:ind w:left="720" w:hanging="360"/>
         <w:rPr>
@@ -1142,7 +1142,7 @@
             <wp:inline distB="114300" distT="114300" distL="114300" distR="114300">
               <wp:extent cx="5731200" cy="2514600"/>
               <wp:effectExtent b="0" l="0" r="0" t="0"/>
-              <wp:docPr id="2" name="image1.png"/>
+              <wp:docPr id="1" name="image1.png"/>
               <a:graphic>
                 <a:graphicData uri="http://schemas.openxmlformats.org/drawingml/2006/picture">
                   <pic:pic>
@@ -1228,7 +1228,7 @@
       <w:pPr>
         <w:numPr>
           <w:ilvl w:val="0"/>
-          <w:numId w:val="3"/>
+          <w:numId w:val="4"/>
         </w:numPr>
         <w:ind w:left="720" w:hanging="360"/>
         <w:rPr>
@@ -1286,7 +1286,7 @@
             <wp:inline distB="114300" distT="114300" distL="114300" distR="114300">
               <wp:extent cx="5731200" cy="2908300"/>
               <wp:effectExtent b="0" l="0" r="0" t="0"/>
-              <wp:docPr id="1" name="image2.png"/>
+              <wp:docPr id="2" name="image2.png"/>
               <a:graphic>
                 <a:graphicData uri="http://schemas.openxmlformats.org/drawingml/2006/picture">
                   <pic:pic>
@@ -1372,7 +1372,7 @@
       <w:pPr>
         <w:numPr>
           <w:ilvl w:val="0"/>
-          <w:numId w:val="3"/>
+          <w:numId w:val="4"/>
         </w:numPr>
         <w:ind w:left="720" w:hanging="360"/>
         <w:rPr>
@@ -1456,15 +1456,15 @@
       <w:tblGrid>
         <w:gridCol w:w="1935"/>
         <w:gridCol w:w="2460"/>
-        <w:gridCol w:w="1515"/>
-        <w:gridCol w:w="990"/>
+        <w:gridCol w:w="1650"/>
+        <w:gridCol w:w="855"/>
         <w:gridCol w:w="2100"/>
         <w:tblGridChange w:id="0">
           <w:tblGrid>
             <w:gridCol w:w="1935"/>
             <w:gridCol w:w="2460"/>
-            <w:gridCol w:w="1515"/>
-            <w:gridCol w:w="990"/>
+            <w:gridCol w:w="1650"/>
+            <w:gridCol w:w="855"/>
             <w:gridCol w:w="2100"/>
           </w:tblGrid>
         </w:tblGridChange>
@@ -2701,17 +2701,17 @@
       </w:tblPr>
       <w:tblGrid>
         <w:gridCol w:w="2115"/>
-        <w:gridCol w:w="2325"/>
-        <w:gridCol w:w="1380"/>
-        <w:gridCol w:w="1005"/>
-        <w:gridCol w:w="2190"/>
+        <w:gridCol w:w="2280"/>
+        <w:gridCol w:w="1560"/>
+        <w:gridCol w:w="990"/>
+        <w:gridCol w:w="2070"/>
         <w:tblGridChange w:id="0">
           <w:tblGrid>
             <w:gridCol w:w="2115"/>
-            <w:gridCol w:w="2325"/>
-            <w:gridCol w:w="1380"/>
-            <w:gridCol w:w="1005"/>
-            <w:gridCol w:w="2190"/>
+            <w:gridCol w:w="2280"/>
+            <w:gridCol w:w="1560"/>
+            <w:gridCol w:w="990"/>
+            <w:gridCol w:w="2070"/>
           </w:tblGrid>
         </w:tblGridChange>
       </w:tblGrid>
@@ -5189,16 +5189,16 @@
       </w:tblPr>
       <w:tblGrid>
         <w:gridCol w:w="2190"/>
-        <w:gridCol w:w="2625"/>
-        <w:gridCol w:w="1470"/>
-        <w:gridCol w:w="915"/>
+        <w:gridCol w:w="2505"/>
+        <w:gridCol w:w="1545"/>
+        <w:gridCol w:w="960"/>
         <w:gridCol w:w="1800"/>
         <w:tblGridChange w:id="0">
           <w:tblGrid>
             <w:gridCol w:w="2190"/>
-            <w:gridCol w:w="2625"/>
-            <w:gridCol w:w="1470"/>
-            <w:gridCol w:w="915"/>
+            <w:gridCol w:w="2505"/>
+            <w:gridCol w:w="1545"/>
+            <w:gridCol w:w="960"/>
             <w:gridCol w:w="1800"/>
           </w:tblGrid>
         </w:tblGridChange>
@@ -11509,7 +11509,7 @@
       <w:pPr>
         <w:numPr>
           <w:ilvl w:val="0"/>
-          <w:numId w:val="3"/>
+          <w:numId w:val="4"/>
         </w:numPr>
         <w:ind w:left="720" w:hanging="360"/>
         <w:rPr>
@@ -11534,12 +11534,10 @@
       <w:pPr>
         <w:numPr>
           <w:ilvl w:val="0"/>
-          <w:numId w:val="4"/>
+          <w:numId w:val="5"/>
         </w:numPr>
         <w:ind w:left="720" w:hanging="360"/>
         <w:rPr>
-          <w:rFonts w:ascii="Roboto Condensed" w:cs="Roboto Condensed" w:eastAsia="Roboto Condensed" w:hAnsi="Roboto Condensed"/>
-          <w:b w:val="1"/>
           <w:sz w:val="36"/>
           <w:szCs w:val="36"/>
         </w:rPr>
@@ -11568,7 +11566,7 @@
       <w:pPr>
         <w:numPr>
           <w:ilvl w:val="0"/>
-          <w:numId w:val="5"/>
+          <w:numId w:val="6"/>
         </w:numPr>
         <w:ind w:left="720" w:hanging="360"/>
         <w:rPr>
@@ -11624,11 +11622,10 @@
       <w:pPr>
         <w:numPr>
           <w:ilvl w:val="0"/>
-          <w:numId w:val="4"/>
+          <w:numId w:val="5"/>
         </w:numPr>
         <w:ind w:left="720" w:hanging="360"/>
         <w:rPr>
-          <w:rFonts w:ascii="Roboto Condensed" w:cs="Roboto Condensed" w:eastAsia="Roboto Condensed" w:hAnsi="Roboto Condensed"/>
           <w:sz w:val="36"/>
           <w:szCs w:val="36"/>
         </w:rPr>
@@ -11650,7 +11647,7 @@
           <w:szCs w:val="36"/>
           <w:rtl w:val="0"/>
         </w:rPr>
-        <w:t xml:space="preserve">  write query</w:t>
+        <w:t xml:space="preserve"> write query</w:t>
       </w:r>
     </w:p>
     <w:p>
@@ -11716,7 +11713,7 @@
       <w:pPr>
         <w:numPr>
           <w:ilvl w:val="0"/>
-          <w:numId w:val="3"/>
+          <w:numId w:val="4"/>
         </w:numPr>
         <w:ind w:left="720" w:hanging="360"/>
         <w:rPr>
@@ -11744,23 +11741,196 @@
     </w:p>
     <w:p>
       <w:pPr>
-        <w:ind w:left="0" w:firstLine="0"/>
+        <w:numPr>
+          <w:ilvl w:val="0"/>
+          <w:numId w:val="3"/>
+        </w:numPr>
+        <w:ind w:left="720" w:hanging="360"/>
+        <w:jc w:val="both"/>
         <w:rPr>
           <w:rFonts w:ascii="Times New Roman" w:cs="Times New Roman" w:eastAsia="Times New Roman" w:hAnsi="Times New Roman"/>
-          <w:sz w:val="32"/>
-          <w:szCs w:val="32"/>
+          <w:b w:val="1"/>
+          <w:sz w:val="36"/>
+          <w:szCs w:val="36"/>
         </w:rPr>
       </w:pPr>
       <w:r>
         <w:rPr>
+          <w:rFonts w:ascii="Times New Roman" w:cs="Times New Roman" w:eastAsia="Times New Roman" w:hAnsi="Times New Roman"/>
+          <w:b w:val="1"/>
+          <w:sz w:val="36"/>
+          <w:szCs w:val="36"/>
           <w:rtl w:val="0"/>
         </w:rPr>
+        <w:t xml:space="preserve">Achievements:</w:t>
       </w:r>
     </w:p>
     <w:p>
       <w:pPr>
-        <w:spacing w:line="360" w:lineRule="auto"/>
-        <w:ind w:left="0" w:firstLine="425.19685039370086"/>
+        <w:numPr>
+          <w:ilvl w:val="1"/>
+          <w:numId w:val="3"/>
+        </w:numPr>
+        <w:ind w:left="1440" w:hanging="360"/>
+        <w:jc w:val="both"/>
+        <w:rPr>
+          <w:rFonts w:ascii="Times New Roman" w:cs="Times New Roman" w:eastAsia="Times New Roman" w:hAnsi="Times New Roman"/>
+          <w:sz w:val="36"/>
+          <w:szCs w:val="36"/>
+        </w:rPr>
+      </w:pPr>
+      <w:r>
+        <w:rPr>
+          <w:rFonts w:ascii="Times New Roman" w:cs="Times New Roman" w:eastAsia="Times New Roman" w:hAnsi="Times New Roman"/>
+          <w:sz w:val="36"/>
+          <w:szCs w:val="36"/>
+          <w:rtl w:val="0"/>
+        </w:rPr>
+        <w:t xml:space="preserve">Effective teamwork.</w:t>
+      </w:r>
+    </w:p>
+    <w:p>
+      <w:pPr>
+        <w:numPr>
+          <w:ilvl w:val="1"/>
+          <w:numId w:val="3"/>
+        </w:numPr>
+        <w:ind w:left="1440" w:hanging="360"/>
+        <w:jc w:val="both"/>
+        <w:rPr>
+          <w:rFonts w:ascii="Times New Roman" w:cs="Times New Roman" w:eastAsia="Times New Roman" w:hAnsi="Times New Roman"/>
+          <w:sz w:val="36"/>
+          <w:szCs w:val="36"/>
+        </w:rPr>
+      </w:pPr>
+      <w:r>
+        <w:rPr>
+          <w:rFonts w:ascii="Times New Roman" w:cs="Times New Roman" w:eastAsia="Times New Roman" w:hAnsi="Times New Roman"/>
+          <w:sz w:val="36"/>
+          <w:szCs w:val="36"/>
+          <w:rtl w:val="0"/>
+        </w:rPr>
+        <w:t xml:space="preserve">Application of knowledge in practice.</w:t>
+      </w:r>
+    </w:p>
+    <w:p>
+      <w:pPr>
+        <w:numPr>
+          <w:ilvl w:val="1"/>
+          <w:numId w:val="3"/>
+        </w:numPr>
+        <w:ind w:left="1440" w:hanging="360"/>
+        <w:jc w:val="both"/>
+        <w:rPr>
+          <w:rFonts w:ascii="Times New Roman" w:cs="Times New Roman" w:eastAsia="Times New Roman" w:hAnsi="Times New Roman"/>
+          <w:sz w:val="36"/>
+          <w:szCs w:val="36"/>
+        </w:rPr>
+      </w:pPr>
+      <w:r>
+        <w:rPr>
+          <w:rFonts w:ascii="Times New Roman" w:cs="Times New Roman" w:eastAsia="Times New Roman" w:hAnsi="Times New Roman"/>
+          <w:sz w:val="36"/>
+          <w:szCs w:val="36"/>
+          <w:rtl w:val="0"/>
+        </w:rPr>
+        <w:t xml:space="preserve">Creation of a foundation for future team projects, including a website for managing a bakery for a client.</w:t>
+      </w:r>
+    </w:p>
+    <w:p>
+      <w:pPr>
+        <w:numPr>
+          <w:ilvl w:val="1"/>
+          <w:numId w:val="3"/>
+        </w:numPr>
+        <w:ind w:left="1440" w:hanging="360"/>
+        <w:jc w:val="both"/>
+        <w:rPr>
+          <w:rFonts w:ascii="Times New Roman" w:cs="Times New Roman" w:eastAsia="Times New Roman" w:hAnsi="Times New Roman"/>
+          <w:sz w:val="36"/>
+          <w:szCs w:val="36"/>
+        </w:rPr>
+      </w:pPr>
+      <w:r>
+        <w:rPr>
+          <w:rFonts w:ascii="Times New Roman" w:cs="Times New Roman" w:eastAsia="Times New Roman" w:hAnsi="Times New Roman"/>
+          <w:sz w:val="36"/>
+          <w:szCs w:val="36"/>
+          <w:rtl w:val="0"/>
+        </w:rPr>
+        <w:t xml:space="preserve">Increase in professional knowledge.</w:t>
+      </w:r>
+    </w:p>
+    <w:p>
+      <w:pPr>
+        <w:numPr>
+          <w:ilvl w:val="0"/>
+          <w:numId w:val="3"/>
+        </w:numPr>
+        <w:ind w:left="720" w:hanging="360"/>
+        <w:jc w:val="both"/>
+        <w:rPr>
+          <w:rFonts w:ascii="Times New Roman" w:cs="Times New Roman" w:eastAsia="Times New Roman" w:hAnsi="Times New Roman"/>
+          <w:b w:val="1"/>
+          <w:sz w:val="36"/>
+          <w:szCs w:val="36"/>
+        </w:rPr>
+      </w:pPr>
+      <w:r>
+        <w:rPr>
+          <w:rFonts w:ascii="Times New Roman" w:cs="Times New Roman" w:eastAsia="Times New Roman" w:hAnsi="Times New Roman"/>
+          <w:b w:val="1"/>
+          <w:sz w:val="36"/>
+          <w:szCs w:val="36"/>
+          <w:rtl w:val="0"/>
+        </w:rPr>
+        <w:t xml:space="preserve">Areas for Improvement:</w:t>
+      </w:r>
+    </w:p>
+    <w:p>
+      <w:pPr>
+        <w:numPr>
+          <w:ilvl w:val="1"/>
+          <w:numId w:val="3"/>
+        </w:numPr>
+        <w:ind w:left="1440" w:hanging="360"/>
+        <w:jc w:val="both"/>
+        <w:rPr>
+          <w:rFonts w:ascii="Times New Roman" w:cs="Times New Roman" w:eastAsia="Times New Roman" w:hAnsi="Times New Roman"/>
+          <w:sz w:val="36"/>
+          <w:szCs w:val="36"/>
+        </w:rPr>
+      </w:pPr>
+      <w:r>
+        <w:rPr>
+          <w:rFonts w:ascii="Times New Roman" w:cs="Times New Roman" w:eastAsia="Times New Roman" w:hAnsi="Times New Roman"/>
+          <w:sz w:val="36"/>
+          <w:szCs w:val="36"/>
+          <w:rtl w:val="0"/>
+        </w:rPr>
+        <w:t xml:space="preserve">Incomplete features in the project.</w:t>
+      </w:r>
+    </w:p>
+    <w:p>
+      <w:pPr>
+        <w:ind w:left="0" w:firstLine="0"/>
+        <w:jc w:val="both"/>
+        <w:rPr>
+          <w:rFonts w:ascii="Times New Roman" w:cs="Times New Roman" w:eastAsia="Times New Roman" w:hAnsi="Times New Roman"/>
+          <w:sz w:val="36"/>
+          <w:szCs w:val="36"/>
+        </w:rPr>
+      </w:pPr>
+      <w:r>
+        <w:rPr>
+          <w:rtl w:val="0"/>
+        </w:rPr>
+      </w:r>
+    </w:p>
+    <w:p>
+      <w:pPr>
+        <w:ind w:left="0" w:firstLine="566.9291338582675"/>
+        <w:jc w:val="both"/>
         <w:rPr>
           <w:rFonts w:ascii="Times New Roman" w:cs="Times New Roman" w:eastAsia="Times New Roman" w:hAnsi="Times New Roman"/>
           <w:sz w:val="32"/>
@@ -11770,11 +11940,16 @@
       <w:r>
         <w:rPr>
           <w:rFonts w:ascii="Times New Roman" w:cs="Times New Roman" w:eastAsia="Times New Roman" w:hAnsi="Times New Roman"/>
-          <w:sz w:val="32"/>
-          <w:szCs w:val="32"/>
+          <w:sz w:val="36"/>
+          <w:szCs w:val="36"/>
           <w:rtl w:val="0"/>
         </w:rPr>
-        <w:t xml:space="preserve">During the completion of the project, we found ourselves lacking in skills and knowledge. But fortunately we were able to complete it better than expected. For this project, it will be a huge part of next semester. We will include it in the Web Programming section and continue to perfect it in the future.</w:t>
+        <w:t xml:space="preserve">Despite the limitations faced by the group during the initial application of real projects, this report acknowledges the identified shortcomings. We eagerly anticipate your valuable contributions to enhance and complete our project. The group's ultimate aspiration is for this small project to evolve into a fully-fledged product soon.</w:t>
+      </w:r>
+      <w:r>
+        <w:rPr>
+          <w:rtl w:val="0"/>
+        </w:rPr>
       </w:r>
     </w:p>
     <w:sectPr>
@@ -12035,6 +12210,116 @@
   <w:abstractNum w:abstractNumId="3">
     <w:lvl w:ilvl="0">
       <w:start w:val="1"/>
+      <w:numFmt w:val="bullet"/>
+      <w:lvlText w:val="●"/>
+      <w:lvlJc w:val="left"/>
+      <w:pPr>
+        <w:ind w:left="720" w:hanging="360"/>
+      </w:pPr>
+      <w:rPr>
+        <w:u w:val="none"/>
+      </w:rPr>
+    </w:lvl>
+    <w:lvl w:ilvl="1">
+      <w:start w:val="1"/>
+      <w:numFmt w:val="bullet"/>
+      <w:lvlText w:val="○"/>
+      <w:lvlJc w:val="left"/>
+      <w:pPr>
+        <w:ind w:left="1440" w:hanging="360"/>
+      </w:pPr>
+      <w:rPr>
+        <w:u w:val="none"/>
+      </w:rPr>
+    </w:lvl>
+    <w:lvl w:ilvl="2">
+      <w:start w:val="1"/>
+      <w:numFmt w:val="bullet"/>
+      <w:lvlText w:val="■"/>
+      <w:lvlJc w:val="left"/>
+      <w:pPr>
+        <w:ind w:left="2160" w:hanging="360"/>
+      </w:pPr>
+      <w:rPr>
+        <w:u w:val="none"/>
+      </w:rPr>
+    </w:lvl>
+    <w:lvl w:ilvl="3">
+      <w:start w:val="1"/>
+      <w:numFmt w:val="bullet"/>
+      <w:lvlText w:val="●"/>
+      <w:lvlJc w:val="left"/>
+      <w:pPr>
+        <w:ind w:left="2880" w:hanging="360"/>
+      </w:pPr>
+      <w:rPr>
+        <w:u w:val="none"/>
+      </w:rPr>
+    </w:lvl>
+    <w:lvl w:ilvl="4">
+      <w:start w:val="1"/>
+      <w:numFmt w:val="bullet"/>
+      <w:lvlText w:val="○"/>
+      <w:lvlJc w:val="left"/>
+      <w:pPr>
+        <w:ind w:left="3600" w:hanging="360"/>
+      </w:pPr>
+      <w:rPr>
+        <w:u w:val="none"/>
+      </w:rPr>
+    </w:lvl>
+    <w:lvl w:ilvl="5">
+      <w:start w:val="1"/>
+      <w:numFmt w:val="bullet"/>
+      <w:lvlText w:val="■"/>
+      <w:lvlJc w:val="left"/>
+      <w:pPr>
+        <w:ind w:left="4320" w:hanging="360"/>
+      </w:pPr>
+      <w:rPr>
+        <w:u w:val="none"/>
+      </w:rPr>
+    </w:lvl>
+    <w:lvl w:ilvl="6">
+      <w:start w:val="1"/>
+      <w:numFmt w:val="bullet"/>
+      <w:lvlText w:val="●"/>
+      <w:lvlJc w:val="left"/>
+      <w:pPr>
+        <w:ind w:left="5040" w:hanging="360"/>
+      </w:pPr>
+      <w:rPr>
+        <w:u w:val="none"/>
+      </w:rPr>
+    </w:lvl>
+    <w:lvl w:ilvl="7">
+      <w:start w:val="1"/>
+      <w:numFmt w:val="bullet"/>
+      <w:lvlText w:val="○"/>
+      <w:lvlJc w:val="left"/>
+      <w:pPr>
+        <w:ind w:left="5760" w:hanging="360"/>
+      </w:pPr>
+      <w:rPr>
+        <w:u w:val="none"/>
+      </w:rPr>
+    </w:lvl>
+    <w:lvl w:ilvl="8">
+      <w:start w:val="1"/>
+      <w:numFmt w:val="bullet"/>
+      <w:lvlText w:val="■"/>
+      <w:lvlJc w:val="left"/>
+      <w:pPr>
+        <w:ind w:left="6480" w:hanging="360"/>
+      </w:pPr>
+      <w:rPr>
+        <w:u w:val="none"/>
+      </w:rPr>
+    </w:lvl>
+  </w:abstractNum>
+  <w:abstractNum w:abstractNumId="4">
+    <w:lvl w:ilvl="0">
+      <w:start w:val="1"/>
       <w:numFmt w:val="upperRoman"/>
       <w:lvlText w:val="%1."/>
       <w:lvlJc w:val="right"/>
@@ -12142,7 +12427,7 @@
       </w:rPr>
     </w:lvl>
   </w:abstractNum>
-  <w:abstractNum w:abstractNumId="4">
+  <w:abstractNum w:abstractNumId="5">
     <w:lvl w:ilvl="0">
       <w:start w:val="1"/>
       <w:numFmt w:val="decimal"/>
@@ -12152,7 +12437,7 @@
         <w:ind w:left="720" w:hanging="360"/>
       </w:pPr>
       <w:rPr>
-        <w:rFonts w:ascii="Arial" w:cs="Arial" w:eastAsia="Arial" w:hAnsi="Arial"/>
+        <w:rFonts w:ascii="Times New Roman" w:cs="Times New Roman" w:eastAsia="Times New Roman" w:hAnsi="Times New Roman"/>
         <w:b w:val="1"/>
         <w:u w:val="none"/>
       </w:rPr>
@@ -12254,7 +12539,7 @@
       </w:rPr>
     </w:lvl>
   </w:abstractNum>
-  <w:abstractNum w:abstractNumId="5">
+  <w:abstractNum w:abstractNumId="6">
     <w:lvl w:ilvl="0">
       <w:start w:val="1"/>
       <w:numFmt w:val="bullet"/>
@@ -12378,6 +12663,9 @@
   </w:num>
   <w:num w:numId="5">
     <w:abstractNumId w:val="5"/>
+  </w:num>
+  <w:num w:numId="6">
+    <w:abstractNumId w:val="6"/>
   </w:num>
 </w:numbering>
 </file>

</xml_diff>